<commit_message>
Feature Files and FeedBack UC DOc
Feature File Screenshots for Login & Register
Feedback Doc Finished, still missing Feature File Screenshot
</commit_message>
<xml_diff>
--- a/Use Case/Give Feedback/use_case.docx
+++ b/Use Case/Give Feedback/use_case.docx
@@ -30,7 +30,13 @@
       </w:pPr>
       <w:fldSimple w:instr="title  \* Mergeformat ">
         <w:r>
-          <w:t>Use-Case Specification: Feedback</w:t>
+          <w:t xml:space="preserve">Use-Case Specification: </w:t>
+        </w:r>
+        <w:r>
+          <w:t xml:space="preserve">Give </w:t>
+        </w:r>
+        <w:r>
+          <w:t>Feedback</w:t>
         </w:r>
       </w:fldSimple>
     </w:p>
@@ -64,8 +70,10 @@
         <w:rPr>
           <w:sz w:val="28"/>
         </w:rPr>
-        <w:t>2</w:t>
-      </w:r>
+        <w:t>3</w:t>
+      </w:r>
+      <w:bookmarkStart w:id="0" w:name="_GoBack"/>
+      <w:bookmarkEnd w:id="0"/>
     </w:p>
     <w:p/>
     <w:p>
@@ -306,13 +314,8 @@
               <w:pStyle w:val="Tabletext"/>
             </w:pPr>
             <w:r>
-              <w:t xml:space="preserve">André </w:t>
+              <w:t>André Helbig</w:t>
             </w:r>
-            <w:proofErr w:type="spellStart"/>
-            <w:r>
-              <w:t>Helbig</w:t>
-            </w:r>
-            <w:proofErr w:type="spellEnd"/>
           </w:p>
         </w:tc>
       </w:tr>
@@ -364,19 +367,9 @@
             <w:pPr>
               <w:pStyle w:val="Tabletext"/>
             </w:pPr>
-            <w:proofErr w:type="spellStart"/>
             <w:r>
-              <w:t>Niclas</w:t>
+              <w:t>Niclas Petersohn</w:t>
             </w:r>
-            <w:proofErr w:type="spellEnd"/>
-            <w:r>
-              <w:t xml:space="preserve"> </w:t>
-            </w:r>
-            <w:proofErr w:type="spellStart"/>
-            <w:r>
-              <w:t>Petersohn</w:t>
-            </w:r>
-            <w:proofErr w:type="spellEnd"/>
           </w:p>
         </w:tc>
       </w:tr>
@@ -389,6 +382,9 @@
             <w:pPr>
               <w:pStyle w:val="Tabletext"/>
             </w:pPr>
+            <w:r>
+              <w:t>22.12.2015</w:t>
+            </w:r>
           </w:p>
         </w:tc>
         <w:tc>
@@ -399,6 +395,9 @@
             <w:pPr>
               <w:pStyle w:val="Tabletext"/>
             </w:pPr>
+            <w:r>
+              <w:t>1.3</w:t>
+            </w:r>
           </w:p>
         </w:tc>
         <w:tc>
@@ -409,6 +408,9 @@
             <w:pPr>
               <w:pStyle w:val="Tabletext"/>
             </w:pPr>
+            <w:r>
+              <w:t>Cucumber and Rework for Midterm</w:t>
+            </w:r>
           </w:p>
         </w:tc>
         <w:tc>
@@ -419,6 +421,9 @@
             <w:pPr>
               <w:pStyle w:val="Tabletext"/>
             </w:pPr>
+            <w:r>
+              <w:t>Felix Morsbach</w:t>
+            </w:r>
           </w:p>
         </w:tc>
       </w:tr>
@@ -1467,7 +1472,7 @@
           <w:noProof/>
           <w:sz w:val="22"/>
           <w:szCs w:val="22"/>
-          <w:lang w:val="de-DE" w:eastAsia="de-DE"/>
+          <w:lang w:val="en-GB" w:eastAsia="de-DE"/>
         </w:rPr>
       </w:pPr>
       <w:r>
@@ -1482,7 +1487,7 @@
           <w:noProof/>
           <w:sz w:val="22"/>
           <w:szCs w:val="22"/>
-          <w:lang w:val="de-DE" w:eastAsia="de-DE"/>
+          <w:lang w:val="en-GB" w:eastAsia="de-DE"/>
         </w:rPr>
         <w:tab/>
       </w:r>
@@ -1556,13 +1561,13 @@
           <w:t>Feedback</w:t>
         </w:r>
       </w:fldSimple>
-      <w:bookmarkStart w:id="0" w:name="_Toc423410237"/>
-      <w:bookmarkStart w:id="1" w:name="_Toc425054503"/>
+      <w:bookmarkStart w:id="1" w:name="_Toc423410237"/>
+      <w:bookmarkStart w:id="2" w:name="_Toc425054503"/>
       <w:r>
         <w:t xml:space="preserve"> </w:t>
       </w:r>
-      <w:bookmarkEnd w:id="0"/>
       <w:bookmarkEnd w:id="1"/>
+      <w:bookmarkEnd w:id="2"/>
     </w:p>
     <w:p>
       <w:pPr>
@@ -1573,13 +1578,13 @@
       <w:pPr>
         <w:pStyle w:val="berschrift1"/>
       </w:pPr>
-      <w:bookmarkStart w:id="2" w:name="_Toc433553330"/>
-      <w:bookmarkStart w:id="3" w:name="_Toc423410238"/>
-      <w:bookmarkStart w:id="4" w:name="_Toc425054504"/>
+      <w:bookmarkStart w:id="3" w:name="_Toc433553330"/>
+      <w:bookmarkStart w:id="4" w:name="_Toc423410238"/>
+      <w:bookmarkStart w:id="5" w:name="_Toc425054504"/>
       <w:r>
         <w:t>Use-Case Name</w:t>
       </w:r>
-      <w:bookmarkEnd w:id="2"/>
+      <w:bookmarkEnd w:id="3"/>
       <w:r>
         <w:t xml:space="preserve"> </w:t>
       </w:r>
@@ -1588,13 +1593,13 @@
       <w:pPr>
         <w:pStyle w:val="berschrift2"/>
       </w:pPr>
-      <w:bookmarkStart w:id="5" w:name="_Toc433553331"/>
+      <w:bookmarkStart w:id="6" w:name="_Toc433553331"/>
       <w:r>
         <w:t>Brief Description</w:t>
       </w:r>
-      <w:bookmarkEnd w:id="3"/>
       <w:bookmarkEnd w:id="4"/>
       <w:bookmarkEnd w:id="5"/>
+      <w:bookmarkEnd w:id="6"/>
     </w:p>
     <w:p>
       <w:pPr>
@@ -1605,6 +1610,9 @@
       </w:r>
       <w:r>
         <w:t>give feedback to improve the application</w:t>
+      </w:r>
+      <w:r>
+        <w:t xml:space="preserve"> or ask a question.</w:t>
       </w:r>
     </w:p>
     <w:p>
@@ -1612,34 +1620,34 @@
         <w:pStyle w:val="berschrift1"/>
         <w:widowControl/>
       </w:pPr>
-      <w:bookmarkStart w:id="6" w:name="_Toc423410239"/>
-      <w:bookmarkStart w:id="7" w:name="_Toc425054505"/>
-      <w:bookmarkStart w:id="8" w:name="_Toc433553332"/>
+      <w:bookmarkStart w:id="7" w:name="_Toc423410239"/>
+      <w:bookmarkStart w:id="8" w:name="_Toc425054505"/>
+      <w:bookmarkStart w:id="9" w:name="_Toc433553332"/>
       <w:r>
         <w:t>Flow of Events</w:t>
       </w:r>
-      <w:bookmarkEnd w:id="6"/>
       <w:bookmarkEnd w:id="7"/>
       <w:bookmarkEnd w:id="8"/>
+      <w:bookmarkEnd w:id="9"/>
     </w:p>
     <w:p>
       <w:pPr>
         <w:pStyle w:val="berschrift2"/>
       </w:pPr>
-      <w:bookmarkStart w:id="9" w:name="_Toc423410240"/>
-      <w:bookmarkStart w:id="10" w:name="_Toc425054506"/>
-      <w:bookmarkStart w:id="11" w:name="_Toc433553333"/>
+      <w:bookmarkStart w:id="10" w:name="_Toc423410240"/>
+      <w:bookmarkStart w:id="11" w:name="_Toc425054506"/>
+      <w:bookmarkStart w:id="12" w:name="_Toc433553333"/>
       <w:r>
         <w:t>Basic Flow</w:t>
       </w:r>
-      <w:bookmarkEnd w:id="9"/>
       <w:bookmarkEnd w:id="10"/>
       <w:bookmarkEnd w:id="11"/>
+      <w:bookmarkEnd w:id="12"/>
       <w:r>
         <w:t xml:space="preserve"> </w:t>
       </w:r>
-      <w:bookmarkStart w:id="12" w:name="_Toc423410241"/>
-      <w:bookmarkStart w:id="13" w:name="_Toc425054507"/>
+      <w:bookmarkStart w:id="13" w:name="_Toc423410241"/>
+      <w:bookmarkStart w:id="14" w:name="_Toc425054507"/>
     </w:p>
     <w:p>
       <w:pPr>
@@ -1649,6 +1657,7 @@
           <w:numId w:val="0"/>
         </w:numPr>
         <w:ind w:left="720"/>
+        <w:jc w:val="center"/>
       </w:pPr>
       <w:r>
         <w:rPr>
@@ -1658,10 +1667,10 @@
           <w:lang w:val="de-DE" w:eastAsia="de-DE"/>
         </w:rPr>
         <w:drawing>
-          <wp:inline distT="0" distB="0" distL="0" distR="0" wp14:anchorId="4D31DDD7" wp14:editId="76C34DC9">
-            <wp:extent cx="4972050" cy="5802122"/>
-            <wp:effectExtent l="0" t="0" r="0" b="8255"/>
-            <wp:docPr id="2" name="Grafik 2" descr="C:\Users\quint_000\OneDrive\shared-stuff\Use Case\Feedback\Feedback.png"/>
+          <wp:inline distT="0" distB="0" distL="0" distR="0" wp14:anchorId="6442BF1B" wp14:editId="62F361AD">
+            <wp:extent cx="3294856" cy="5648325"/>
+            <wp:effectExtent l="0" t="0" r="1270" b="0"/>
+            <wp:docPr id="1" name="Grafik 1" descr="C:\Users\Felix Morsbach\Documents\GitHub\documents\Use Case\Give Feedback\Feedback.png"/>
             <wp:cNvGraphicFramePr>
               <a:graphicFrameLocks xmlns:a="http://schemas.openxmlformats.org/drawingml/2006/main" noChangeAspect="1"/>
             </wp:cNvGraphicFramePr>
@@ -1669,7 +1678,7 @@
               <a:graphicData uri="http://schemas.openxmlformats.org/drawingml/2006/picture">
                 <pic:pic xmlns:pic="http://schemas.openxmlformats.org/drawingml/2006/picture">
                   <pic:nvPicPr>
-                    <pic:cNvPr id="0" name="Picture 1" descr="C:\Users\quint_000\OneDrive\shared-stuff\Use Case\Feedback\Feedback.png"/>
+                    <pic:cNvPr id="0" name="Picture 1" descr="C:\Users\Felix Morsbach\Documents\GitHub\documents\Use Case\Give Feedback\Feedback.png"/>
                     <pic:cNvPicPr>
                       <a:picLocks noChangeAspect="1" noChangeArrowheads="1"/>
                     </pic:cNvPicPr>
@@ -1690,7 +1699,7 @@
                   <pic:spPr bwMode="auto">
                     <a:xfrm>
                       <a:off x="0" y="0"/>
-                      <a:ext cx="4975156" cy="5805746"/>
+                      <a:ext cx="3301961" cy="5660505"/>
                     </a:xfrm>
                     <a:prstGeom prst="rect">
                       <a:avLst/>
@@ -1706,9 +1715,15 @@
           </wp:inline>
         </w:drawing>
       </w:r>
-      <w:bookmarkStart w:id="14" w:name="_Toc433553334"/>
-    </w:p>
-    <w:p>
+      <w:bookmarkStart w:id="15" w:name="_Toc433553334"/>
+    </w:p>
+    <w:p>
+      <w:pPr>
+        <w:jc w:val="center"/>
+      </w:pPr>
+      <w:r>
+        <w:t xml:space="preserve">              </w:t>
+      </w:r>
       <w:r>
         <w:t xml:space="preserve">This may not be the final version, for current version check </w:t>
       </w:r>
@@ -1717,19 +1732,7 @@
           <w:rPr>
             <w:rStyle w:val="Hyperlink"/>
           </w:rPr>
-          <w:t>he</w:t>
-        </w:r>
-        <w:r>
-          <w:rPr>
-            <w:rStyle w:val="Hyperlink"/>
-          </w:rPr>
-          <w:t>r</w:t>
-        </w:r>
-        <w:r>
-          <w:rPr>
-            <w:rStyle w:val="Hyperlink"/>
-          </w:rPr>
-          <w:t>e</w:t>
+          <w:t>here</w:t>
         </w:r>
       </w:hyperlink>
       <w:r>
@@ -1747,9 +1750,17 @@
         </w:rPr>
         <w:lastRenderedPageBreak/>
         <w:drawing>
-          <wp:inline distT="0" distB="0" distL="0" distR="0" wp14:anchorId="44A0AE63" wp14:editId="5BFD92AE">
+          <wp:anchor distT="0" distB="0" distL="114300" distR="114300" simplePos="0" relativeHeight="251658240" behindDoc="0" locked="0" layoutInCell="1" allowOverlap="1" wp14:anchorId="20AB3438" wp14:editId="0457AD52">
+            <wp:simplePos x="914400" y="1133475"/>
+            <wp:positionH relativeFrom="column">
+              <wp:align>left</wp:align>
+            </wp:positionH>
+            <wp:positionV relativeFrom="paragraph">
+              <wp:align>top</wp:align>
+            </wp:positionV>
             <wp:extent cx="4400550" cy="4572000"/>
             <wp:effectExtent l="0" t="0" r="0" b="0"/>
+            <wp:wrapSquare wrapText="bothSides"/>
             <wp:docPr id="417805020" name="picture"/>
             <wp:cNvGraphicFramePr>
               <a:graphicFrameLocks xmlns:a="http://schemas.openxmlformats.org/drawingml/2006/main" noChangeAspect="1"/>
@@ -1785,8 +1796,11 @@
                 </pic:pic>
               </a:graphicData>
             </a:graphic>
-          </wp:inline>
+          </wp:anchor>
         </w:drawing>
+      </w:r>
+      <w:r>
+        <w:br w:type="textWrapping" w:clear="all"/>
       </w:r>
     </w:p>
     <w:p>
@@ -1801,8 +1815,6 @@
           <w:t>here</w:t>
         </w:r>
       </w:hyperlink>
-      <w:bookmarkStart w:id="15" w:name="_GoBack"/>
-      <w:bookmarkEnd w:id="15"/>
       <w:r>
         <w:t>:</w:t>
       </w:r>
@@ -1824,9 +1836,9 @@
       <w:r>
         <w:t>Alternative Flows</w:t>
       </w:r>
-      <w:bookmarkEnd w:id="12"/>
       <w:bookmarkEnd w:id="13"/>
       <w:bookmarkEnd w:id="14"/>
+      <w:bookmarkEnd w:id="15"/>
     </w:p>
     <w:p>
       <w:pPr>
@@ -1965,7 +1977,6 @@
       <w:bookmarkStart w:id="26" w:name="_Toc423410255"/>
       <w:bookmarkStart w:id="27" w:name="_Toc425054514"/>
       <w:bookmarkStart w:id="28" w:name="_Toc433553341"/>
-      <w:proofErr w:type="spellStart"/>
       <w:r>
         <w:lastRenderedPageBreak/>
         <w:t>Postconditions</w:t>
@@ -1973,7 +1984,6 @@
       <w:bookmarkEnd w:id="26"/>
       <w:bookmarkEnd w:id="27"/>
       <w:bookmarkEnd w:id="28"/>
-      <w:proofErr w:type="spellEnd"/>
     </w:p>
     <w:p>
       <w:pPr>
@@ -2172,7 +2182,7 @@
               <w:rStyle w:val="Seitenzahl"/>
               <w:noProof/>
             </w:rPr>
-            <w:t>5</w:t>
+            <w:t>6</w:t>
           </w:r>
           <w:r>
             <w:rPr>
@@ -2323,7 +2333,7 @@
             <w:t xml:space="preserve">  Version:           </w:t>
           </w:r>
           <w:r>
-            <w:t>1.2</w:t>
+            <w:t>1.3</w:t>
           </w:r>
         </w:p>
       </w:tc>
@@ -2360,13 +2370,19 @@
             </w:tabs>
           </w:pPr>
           <w:r>
-            <w:t xml:space="preserve">  Date: 2</w:t>
+            <w:t xml:space="preserve">  Date: </w:t>
           </w:r>
           <w:r>
-            <w:t>9</w:t>
+            <w:t>22</w:t>
           </w:r>
           <w:r>
-            <w:t>.10.2015</w:t>
+            <w:t>.1</w:t>
+          </w:r>
+          <w:r>
+            <w:t>2</w:t>
+          </w:r>
+          <w:r>
+            <w:t>.2015</w:t>
           </w:r>
           <w:r>
             <w:tab/>

</xml_diff>